<commit_message>
added CN Lab 02 Report
</commit_message>
<xml_diff>
--- a/CN LAB/LAB 02/Kaustav-CN-LAB02-Report.docx
+++ b/CN LAB/LAB 02/Kaustav-CN-LAB02-Report.docx
@@ -79,7 +79,52 @@
       </w:pPr>
       <w:r>
         <w:drawing>
-          <wp:anchor behindDoc="0" distT="0" distB="0" distL="0" distR="0" simplePos="0" locked="0" layoutInCell="1" allowOverlap="1" relativeHeight="2">
+          <wp:anchor behindDoc="0" distT="0" distB="0" distL="0" distR="0" simplePos="0" locked="0" layoutInCell="1" allowOverlap="1" relativeHeight="7">
+            <wp:simplePos x="0" y="0"/>
+            <wp:positionH relativeFrom="column">
+              <wp:posOffset>190500</wp:posOffset>
+            </wp:positionH>
+            <wp:positionV relativeFrom="paragraph">
+              <wp:posOffset>4323080</wp:posOffset>
+            </wp:positionV>
+            <wp:extent cx="5535295" cy="3941445"/>
+            <wp:effectExtent l="0" t="0" r="0" b="0"/>
+            <wp:wrapSquare wrapText="largest"/>
+            <wp:docPr id="1" name="Image2" descr=""/>
+            <wp:cNvGraphicFramePr>
+              <a:graphicFrameLocks xmlns:a="http://schemas.openxmlformats.org/drawingml/2006/main" noChangeAspect="1"/>
+            </wp:cNvGraphicFramePr>
+            <a:graphic xmlns:a="http://schemas.openxmlformats.org/drawingml/2006/main">
+              <a:graphicData uri="http://schemas.openxmlformats.org/drawingml/2006/picture">
+                <pic:pic xmlns:pic="http://schemas.openxmlformats.org/drawingml/2006/picture">
+                  <pic:nvPicPr>
+                    <pic:cNvPr id="1" name="Image2" descr=""/>
+                    <pic:cNvPicPr>
+                      <a:picLocks noChangeAspect="1" noChangeArrowheads="1"/>
+                    </pic:cNvPicPr>
+                  </pic:nvPicPr>
+                  <pic:blipFill>
+                    <a:blip r:embed="rId2"/>
+                    <a:stretch>
+                      <a:fillRect/>
+                    </a:stretch>
+                  </pic:blipFill>
+                  <pic:spPr bwMode="auto">
+                    <a:xfrm>
+                      <a:off x="0" y="0"/>
+                      <a:ext cx="5535295" cy="3941445"/>
+                    </a:xfrm>
+                    <a:prstGeom prst="rect">
+                      <a:avLst/>
+                    </a:prstGeom>
+                  </pic:spPr>
+                </pic:pic>
+              </a:graphicData>
+            </a:graphic>
+          </wp:anchor>
+        </w:drawing>
+        <w:drawing>
+          <wp:anchor behindDoc="0" distT="0" distB="0" distL="0" distR="0" simplePos="0" locked="0" layoutInCell="1" allowOverlap="1" relativeHeight="23">
             <wp:simplePos x="0" y="0"/>
             <wp:positionH relativeFrom="column">
               <wp:posOffset>38100</wp:posOffset>
@@ -90,7 +135,7 @@
             <wp:extent cx="5487670" cy="3702685"/>
             <wp:effectExtent l="0" t="0" r="0" b="0"/>
             <wp:wrapSquare wrapText="largest"/>
-            <wp:docPr id="1" name="Image1" descr=""/>
+            <wp:docPr id="2" name="Image1" descr=""/>
             <wp:cNvGraphicFramePr>
               <a:graphicFrameLocks xmlns:a="http://schemas.openxmlformats.org/drawingml/2006/main" noChangeAspect="1"/>
             </wp:cNvGraphicFramePr>
@@ -98,13 +143,13 @@
               <a:graphicData uri="http://schemas.openxmlformats.org/drawingml/2006/picture">
                 <pic:pic xmlns:pic="http://schemas.openxmlformats.org/drawingml/2006/picture">
                   <pic:nvPicPr>
-                    <pic:cNvPr id="1" name="Image1" descr=""/>
+                    <pic:cNvPr id="2" name="Image1" descr=""/>
                     <pic:cNvPicPr>
                       <a:picLocks noChangeAspect="1" noChangeArrowheads="1"/>
                     </pic:cNvPicPr>
                   </pic:nvPicPr>
                   <pic:blipFill>
-                    <a:blip r:embed="rId2"/>
+                    <a:blip r:embed="rId3"/>
                     <a:stretch>
                       <a:fillRect/>
                     </a:stretch>
@@ -123,19 +168,299 @@
             </a:graphic>
           </wp:anchor>
         </w:drawing>
+      </w:r>
+      <w:r>
+        <w:rPr/>
+        <w:t xml:space="preserve"> </w:t>
+      </w:r>
+    </w:p>
+    <w:p>
+      <w:pPr>
+        <w:pStyle w:val="Normal"/>
+        <w:rPr/>
+      </w:pPr>
+      <w:r>
+        <w:rPr/>
+      </w:r>
+    </w:p>
+    <w:p>
+      <w:pPr>
+        <w:pStyle w:val="Normal"/>
+        <w:rPr/>
+      </w:pPr>
+      <w:r>
+        <w:rPr/>
+      </w:r>
+    </w:p>
+    <w:p>
+      <w:pPr>
+        <w:pStyle w:val="Normal"/>
+        <w:rPr/>
+      </w:pPr>
+      <w:r>
+        <w:rPr/>
+      </w:r>
+    </w:p>
+    <w:p>
+      <w:pPr>
+        <w:pStyle w:val="Normal"/>
+        <w:rPr/>
+      </w:pPr>
+      <w:r>
+        <w:rPr/>
+      </w:r>
+    </w:p>
+    <w:p>
+      <w:pPr>
+        <w:pStyle w:val="Normal"/>
+        <w:rPr/>
+      </w:pPr>
+      <w:r>
+        <w:rPr/>
+      </w:r>
+    </w:p>
+    <w:p>
+      <w:pPr>
+        <w:pStyle w:val="Normal"/>
+        <w:rPr/>
+      </w:pPr>
+      <w:r>
+        <w:rPr/>
+      </w:r>
+    </w:p>
+    <w:p>
+      <w:pPr>
+        <w:pStyle w:val="Normal"/>
+        <w:rPr/>
+      </w:pPr>
+      <w:r>
+        <w:rPr/>
+      </w:r>
+    </w:p>
+    <w:p>
+      <w:pPr>
+        <w:pStyle w:val="Normal"/>
+        <w:rPr/>
+      </w:pPr>
+      <w:r>
+        <w:rPr/>
+      </w:r>
+    </w:p>
+    <w:p>
+      <w:pPr>
+        <w:pStyle w:val="Normal"/>
+        <w:rPr/>
+      </w:pPr>
+      <w:r>
+        <w:rPr/>
+      </w:r>
+    </w:p>
+    <w:p>
+      <w:pPr>
+        <w:pStyle w:val="Normal"/>
+        <w:rPr/>
+      </w:pPr>
+      <w:r>
+        <w:rPr/>
+      </w:r>
+    </w:p>
+    <w:p>
+      <w:pPr>
+        <w:pStyle w:val="Normal"/>
+        <w:rPr/>
+      </w:pPr>
+      <w:r>
+        <w:rPr/>
+      </w:r>
+    </w:p>
+    <w:p>
+      <w:pPr>
+        <w:pStyle w:val="Normal"/>
+        <w:rPr/>
+      </w:pPr>
+      <w:r>
+        <w:rPr/>
+      </w:r>
+    </w:p>
+    <w:p>
+      <w:pPr>
+        <w:pStyle w:val="Normal"/>
+        <w:rPr/>
+      </w:pPr>
+      <w:r>
+        <w:rPr/>
+      </w:r>
+    </w:p>
+    <w:p>
+      <w:pPr>
+        <w:pStyle w:val="Normal"/>
+        <w:rPr/>
+      </w:pPr>
+      <w:r>
+        <w:rPr/>
+      </w:r>
+    </w:p>
+    <w:p>
+      <w:pPr>
+        <w:pStyle w:val="Normal"/>
+        <w:rPr/>
+      </w:pPr>
+      <w:r>
+        <w:rPr/>
+      </w:r>
+    </w:p>
+    <w:p>
+      <w:pPr>
+        <w:pStyle w:val="Normal"/>
+        <w:rPr/>
+      </w:pPr>
+      <w:r>
+        <w:rPr/>
+      </w:r>
+    </w:p>
+    <w:p>
+      <w:pPr>
+        <w:pStyle w:val="Normal"/>
+        <w:rPr/>
+      </w:pPr>
+      <w:r>
+        <w:rPr/>
+      </w:r>
+    </w:p>
+    <w:p>
+      <w:pPr>
+        <w:pStyle w:val="Normal"/>
+        <w:rPr/>
+      </w:pPr>
+      <w:r>
+        <w:rPr/>
+      </w:r>
+    </w:p>
+    <w:p>
+      <w:pPr>
+        <w:pStyle w:val="Normal"/>
+        <w:rPr/>
+      </w:pPr>
+      <w:r>
+        <w:rPr/>
+      </w:r>
+    </w:p>
+    <w:p>
+      <w:pPr>
+        <w:pStyle w:val="Normal"/>
+        <w:rPr/>
+      </w:pPr>
+      <w:r>
+        <w:rPr/>
+      </w:r>
+    </w:p>
+    <w:p>
+      <w:pPr>
+        <w:pStyle w:val="Normal"/>
+        <w:rPr/>
+      </w:pPr>
+      <w:r>
+        <w:rPr/>
+      </w:r>
+    </w:p>
+    <w:p>
+      <w:pPr>
+        <w:pStyle w:val="Normal"/>
+        <w:rPr/>
+      </w:pPr>
+      <w:r>
+        <w:rPr/>
+        <w:t>Response</w:t>
+      </w:r>
+      <w:r>
+        <w:br w:type="page"/>
+      </w:r>
+    </w:p>
+    <w:p>
+      <w:pPr>
+        <w:pStyle w:val="Normal"/>
+        <w:rPr/>
+      </w:pPr>
+      <w:r>
+        <w:rPr/>
+      </w:r>
+    </w:p>
+    <w:p>
+      <w:pPr>
+        <w:pStyle w:val="Normal"/>
+        <w:rPr/>
+      </w:pPr>
+      <w:r>
+        <w:rPr/>
+        <w:t>Q3.2</w:t>
+      </w:r>
+    </w:p>
+    <w:p>
+      <w:pPr>
+        <w:pStyle w:val="Normal"/>
+        <w:rPr/>
+      </w:pPr>
+      <w:r>
+        <w:rPr/>
+      </w:r>
+    </w:p>
+    <w:p>
+      <w:pPr>
+        <w:pStyle w:val="Normal"/>
+        <w:rPr/>
+      </w:pPr>
+      <w:r>
+        <w:rPr/>
+        <w:t>request</w:t>
+      </w:r>
+    </w:p>
+    <w:p>
+      <w:pPr>
+        <w:pStyle w:val="Normal"/>
+        <w:rPr/>
+      </w:pPr>
+      <w:r>
+        <w:rPr/>
+      </w:r>
+    </w:p>
+    <w:p>
+      <w:pPr>
+        <w:pStyle w:val="Normal"/>
+        <w:rPr/>
+      </w:pPr>
+      <w:r>
+        <w:rPr/>
+      </w:r>
+    </w:p>
+    <w:p>
+      <w:pPr>
+        <w:pStyle w:val="Normal"/>
+        <w:rPr/>
+      </w:pPr>
+      <w:r>
+        <w:rPr/>
+      </w:r>
+    </w:p>
+    <w:p>
+      <w:pPr>
+        <w:pStyle w:val="Normal"/>
+        <w:rPr/>
+      </w:pPr>
+      <w:r>
+        <w:rPr/>
         <w:drawing>
-          <wp:anchor behindDoc="0" distT="0" distB="0" distL="0" distR="0" simplePos="0" locked="0" layoutInCell="1" allowOverlap="1" relativeHeight="3">
+          <wp:anchor behindDoc="0" distT="0" distB="0" distL="0" distR="0" simplePos="0" locked="0" layoutInCell="1" allowOverlap="1" relativeHeight="15">
             <wp:simplePos x="0" y="0"/>
             <wp:positionH relativeFrom="column">
-              <wp:posOffset>190500</wp:posOffset>
+              <wp:posOffset>-191770</wp:posOffset>
             </wp:positionH>
             <wp:positionV relativeFrom="paragraph">
-              <wp:posOffset>4323080</wp:posOffset>
+              <wp:posOffset>84455</wp:posOffset>
             </wp:positionV>
-            <wp:extent cx="5535295" cy="3941445"/>
+            <wp:extent cx="6120130" cy="3362960"/>
             <wp:effectExtent l="0" t="0" r="0" b="0"/>
             <wp:wrapSquare wrapText="largest"/>
-            <wp:docPr id="2" name="Image2" descr=""/>
+            <wp:docPr id="3" name="Image28" descr=""/>
             <wp:cNvGraphicFramePr>
               <a:graphicFrameLocks xmlns:a="http://schemas.openxmlformats.org/drawingml/2006/main" noChangeAspect="1"/>
             </wp:cNvGraphicFramePr>
@@ -143,141 +468,7 @@
               <a:graphicData uri="http://schemas.openxmlformats.org/drawingml/2006/picture">
                 <pic:pic xmlns:pic="http://schemas.openxmlformats.org/drawingml/2006/picture">
                   <pic:nvPicPr>
-                    <pic:cNvPr id="2" name="Image2" descr=""/>
-                    <pic:cNvPicPr>
-                      <a:picLocks noChangeAspect="1" noChangeArrowheads="1"/>
-                    </pic:cNvPicPr>
-                  </pic:nvPicPr>
-                  <pic:blipFill>
-                    <a:blip r:embed="rId3"/>
-                    <a:stretch>
-                      <a:fillRect/>
-                    </a:stretch>
-                  </pic:blipFill>
-                  <pic:spPr bwMode="auto">
-                    <a:xfrm>
-                      <a:off x="0" y="0"/>
-                      <a:ext cx="5535295" cy="3941445"/>
-                    </a:xfrm>
-                    <a:prstGeom prst="rect">
-                      <a:avLst/>
-                    </a:prstGeom>
-                  </pic:spPr>
-                </pic:pic>
-              </a:graphicData>
-            </a:graphic>
-          </wp:anchor>
-        </w:drawing>
-      </w:r>
-      <w:r>
-        <w:rPr/>
-        <w:t xml:space="preserve"> </w:t>
-      </w:r>
-    </w:p>
-    <w:p>
-      <w:pPr>
-        <w:pStyle w:val="Normal"/>
-        <w:rPr/>
-      </w:pPr>
-      <w:r>
-        <w:rPr/>
-      </w:r>
-    </w:p>
-    <w:p>
-      <w:pPr>
-        <w:pStyle w:val="Normal"/>
-        <w:rPr/>
-      </w:pPr>
-      <w:r>
-        <w:rPr/>
-        <w:t>Response</w:t>
-      </w:r>
-    </w:p>
-    <w:p>
-      <w:pPr>
-        <w:pStyle w:val="Normal"/>
-        <w:rPr/>
-      </w:pPr>
-      <w:r>
-        <w:rPr/>
-        <w:br/>
-      </w:r>
-    </w:p>
-    <w:p>
-      <w:pPr>
-        <w:pStyle w:val="Normal"/>
-        <w:rPr/>
-      </w:pPr>
-      <w:r>
-        <w:rPr/>
-      </w:r>
-    </w:p>
-    <w:p>
-      <w:pPr>
-        <w:pStyle w:val="Normal"/>
-        <w:rPr/>
-      </w:pPr>
-      <w:r>
-        <w:rPr/>
-        <w:t>Q3.2</w:t>
-      </w:r>
-    </w:p>
-    <w:p>
-      <w:pPr>
-        <w:pStyle w:val="Normal"/>
-        <w:rPr/>
-      </w:pPr>
-      <w:r>
-        <w:rPr/>
-      </w:r>
-    </w:p>
-    <w:p>
-      <w:pPr>
-        <w:pStyle w:val="Normal"/>
-        <w:rPr/>
-      </w:pPr>
-      <w:r>
-        <w:rPr/>
-        <w:t>request</w:t>
-      </w:r>
-    </w:p>
-    <w:p>
-      <w:pPr>
-        <w:pStyle w:val="Normal"/>
-        <w:rPr/>
-      </w:pPr>
-      <w:r>
-        <w:rPr/>
-      </w:r>
-    </w:p>
-    <w:p>
-      <w:pPr>
-        <w:pStyle w:val="Normal"/>
-        <w:rPr/>
-      </w:pPr>
-      <w:r>
-        <w:rPr/>
-        <w:drawing>
-          <wp:anchor behindDoc="0" distT="0" distB="0" distL="0" distR="0" simplePos="0" locked="0" layoutInCell="1" allowOverlap="1" relativeHeight="6">
-            <wp:simplePos x="0" y="0"/>
-            <wp:positionH relativeFrom="column">
-              <wp:align>center</wp:align>
-            </wp:positionH>
-            <wp:positionV relativeFrom="paragraph">
-              <wp:posOffset>635</wp:posOffset>
-            </wp:positionV>
-            <wp:extent cx="6120130" cy="3362960"/>
-            <wp:effectExtent l="0" t="0" r="0" b="0"/>
-            <wp:wrapSquare wrapText="largest"/>
-            <wp:docPr id="3" name="Image12" descr=""/>
-            <wp:cNvGraphicFramePr>
-              <a:graphicFrameLocks xmlns:a="http://schemas.openxmlformats.org/drawingml/2006/main" noChangeAspect="1"/>
-            </wp:cNvGraphicFramePr>
-            <a:graphic xmlns:a="http://schemas.openxmlformats.org/drawingml/2006/main">
-              <a:graphicData uri="http://schemas.openxmlformats.org/drawingml/2006/picture">
-                <pic:pic xmlns:pic="http://schemas.openxmlformats.org/drawingml/2006/picture">
-                  <pic:nvPicPr>
-                    <pic:cNvPr id="3" name="Image12" descr=""/>
+                    <pic:cNvPr id="3" name="Image28" descr=""/>
                     <pic:cNvPicPr>
                       <a:picLocks noChangeAspect="1" noChangeArrowheads="1"/>
                     </pic:cNvPicPr>
@@ -311,42 +502,41 @@
       </w:pPr>
       <w:r>
         <w:rPr/>
-      </w:r>
-    </w:p>
-    <w:p>
-      <w:pPr>
-        <w:pStyle w:val="Normal"/>
-        <w:rPr/>
-      </w:pPr>
-      <w:r>
-        <w:rPr/>
-        <w:t>Response</w:t>
-      </w:r>
-    </w:p>
-    <w:p>
-      <w:pPr>
-        <w:pStyle w:val="Normal"/>
-        <w:rPr/>
-      </w:pPr>
-      <w:r>
-        <w:rPr/>
-      </w:r>
-    </w:p>
-    <w:p>
-      <w:pPr>
-        <w:pStyle w:val="Normal"/>
-        <w:rPr/>
-      </w:pPr>
-      <w:r>
-        <w:rPr/>
+        <w:t xml:space="preserve">  </w:t>
+      </w:r>
+    </w:p>
+    <w:p>
+      <w:pPr>
+        <w:pStyle w:val="Normal"/>
+        <w:rPr/>
+      </w:pPr>
+      <w:r>
+        <w:rPr/>
+      </w:r>
+    </w:p>
+    <w:p>
+      <w:pPr>
+        <w:pStyle w:val="Normal"/>
+        <w:rPr/>
+      </w:pPr>
+      <w:r>
+        <w:rPr/>
+      </w:r>
+    </w:p>
+    <w:p>
+      <w:pPr>
+        <w:pStyle w:val="Normal"/>
+        <w:rPr/>
+      </w:pPr>
+      <w:r>
         <w:drawing>
-          <wp:anchor behindDoc="0" distT="0" distB="0" distL="0" distR="0" simplePos="0" locked="0" layoutInCell="1" allowOverlap="1" relativeHeight="7">
+          <wp:anchor behindDoc="0" distT="0" distB="0" distL="0" distR="0" simplePos="0" locked="0" layoutInCell="1" allowOverlap="1" relativeHeight="3">
             <wp:simplePos x="0" y="0"/>
             <wp:positionH relativeFrom="column">
-              <wp:align>center</wp:align>
+              <wp:posOffset>-115570</wp:posOffset>
             </wp:positionH>
             <wp:positionV relativeFrom="paragraph">
-              <wp:posOffset>635</wp:posOffset>
+              <wp:posOffset>3459480</wp:posOffset>
             </wp:positionV>
             <wp:extent cx="6120130" cy="3477895"/>
             <wp:effectExtent l="0" t="0" r="0" b="0"/>
@@ -386,6 +576,18 @@
         </w:drawing>
       </w:r>
       <w:r>
+        <w:rPr/>
+        <w:t xml:space="preserve"> </w:t>
+      </w:r>
+      <w:r>
+        <w:rPr/>
+        <w:t xml:space="preserve"> </w:t>
+      </w:r>
+      <w:r>
+        <w:rPr/>
+        <w:t>Response</w:t>
+      </w:r>
+      <w:r>
         <w:br w:type="page"/>
       </w:r>
     </w:p>
@@ -426,7 +628,7 @@
       <w:r>
         <w:rPr/>
         <w:drawing>
-          <wp:anchor behindDoc="0" distT="0" distB="0" distL="0" distR="0" simplePos="0" locked="0" layoutInCell="1" allowOverlap="1" relativeHeight="8">
+          <wp:anchor behindDoc="0" distT="0" distB="0" distL="0" distR="0" simplePos="0" locked="0" layoutInCell="1" allowOverlap="1" relativeHeight="11">
             <wp:simplePos x="0" y="0"/>
             <wp:positionH relativeFrom="column">
               <wp:align>center</wp:align>
@@ -520,7 +722,7 @@
       </w:pPr>
       <w:r>
         <w:drawing>
-          <wp:anchor behindDoc="0" distT="0" distB="0" distL="0" distR="0" simplePos="0" locked="0" layoutInCell="1" allowOverlap="1" relativeHeight="4">
+          <wp:anchor behindDoc="0" distT="0" distB="0" distL="0" distR="0" simplePos="0" locked="0" layoutInCell="1" allowOverlap="1" relativeHeight="19">
             <wp:simplePos x="0" y="0"/>
             <wp:positionH relativeFrom="column">
               <wp:posOffset>0</wp:posOffset>
@@ -565,7 +767,7 @@
           </wp:anchor>
         </w:drawing>
         <w:drawing>
-          <wp:anchor behindDoc="0" distT="0" distB="0" distL="0" distR="0" simplePos="0" locked="0" layoutInCell="1" allowOverlap="1" relativeHeight="5">
+          <wp:anchor behindDoc="0" distT="0" distB="0" distL="0" distR="0" simplePos="0" locked="0" layoutInCell="1" allowOverlap="1" relativeHeight="27">
             <wp:simplePos x="0" y="0"/>
             <wp:positionH relativeFrom="column">
               <wp:align>center</wp:align>
@@ -612,7 +814,11 @@
       </w:r>
       <w:r>
         <w:rPr/>
-        <w:t>network01_gns3_simulation</w:t>
+        <w:t>n</w:t>
+      </w:r>
+      <w:r>
+        <w:rPr/>
+        <w:t>etwork01_gns3_simulation</w:t>
       </w:r>
     </w:p>
     <w:p>
@@ -654,7 +860,7 @@
       <w:r>
         <w:rPr/>
         <w:drawing>
-          <wp:anchor behindDoc="0" distT="0" distB="0" distL="0" distR="0" simplePos="0" locked="0" layoutInCell="1" allowOverlap="1" relativeHeight="9">
+          <wp:anchor behindDoc="0" distT="0" distB="0" distL="0" distR="0" simplePos="0" locked="0" layoutInCell="1" allowOverlap="1" relativeHeight="5">
             <wp:simplePos x="0" y="0"/>
             <wp:positionH relativeFrom="column">
               <wp:align>center</wp:align>
@@ -736,7 +942,7 @@
       <w:r>
         <w:rPr/>
         <w:drawing>
-          <wp:anchor behindDoc="0" distT="0" distB="0" distL="0" distR="0" simplePos="0" locked="0" layoutInCell="1" allowOverlap="1" relativeHeight="10">
+          <wp:anchor behindDoc="0" distT="0" distB="0" distL="0" distR="0" simplePos="0" locked="0" layoutInCell="1" allowOverlap="1" relativeHeight="9">
             <wp:simplePos x="0" y="0"/>
             <wp:positionH relativeFrom="column">
               <wp:align>center</wp:align>
@@ -854,7 +1060,7 @@
       <w:r>
         <w:rPr/>
         <w:drawing>
-          <wp:anchor behindDoc="0" distT="0" distB="0" distL="0" distR="0" simplePos="0" locked="0" layoutInCell="1" allowOverlap="1" relativeHeight="11">
+          <wp:anchor behindDoc="0" distT="0" distB="0" distL="0" distR="0" simplePos="0" locked="0" layoutInCell="1" allowOverlap="1" relativeHeight="13">
             <wp:simplePos x="0" y="0"/>
             <wp:positionH relativeFrom="column">
               <wp:posOffset>0</wp:posOffset>
@@ -946,7 +1152,7 @@
       <w:r>
         <w:rPr/>
         <w:drawing>
-          <wp:anchor behindDoc="0" distT="0" distB="0" distL="0" distR="0" simplePos="0" locked="0" layoutInCell="1" allowOverlap="1" relativeHeight="12">
+          <wp:anchor behindDoc="0" distT="0" distB="0" distL="0" distR="0" simplePos="0" locked="0" layoutInCell="1" allowOverlap="1" relativeHeight="17">
             <wp:simplePos x="0" y="0"/>
             <wp:positionH relativeFrom="column">
               <wp:align>center</wp:align>
@@ -1055,7 +1261,7 @@
       <w:r>
         <w:rPr/>
         <w:drawing>
-          <wp:anchor behindDoc="0" distT="0" distB="0" distL="0" distR="0" simplePos="0" locked="0" layoutInCell="1" allowOverlap="1" relativeHeight="13">
+          <wp:anchor behindDoc="0" distT="0" distB="0" distL="0" distR="0" simplePos="0" locked="0" layoutInCell="1" allowOverlap="1" relativeHeight="21">
             <wp:simplePos x="0" y="0"/>
             <wp:positionH relativeFrom="column">
               <wp:align>center</wp:align>
@@ -1131,7 +1337,7 @@
       <w:r>
         <w:rPr/>
         <w:drawing>
-          <wp:anchor behindDoc="0" distT="0" distB="0" distL="0" distR="0" simplePos="0" locked="0" layoutInCell="1" allowOverlap="1" relativeHeight="14">
+          <wp:anchor behindDoc="0" distT="0" distB="0" distL="0" distR="0" simplePos="0" locked="0" layoutInCell="1" allowOverlap="1" relativeHeight="25">
             <wp:simplePos x="0" y="0"/>
             <wp:positionH relativeFrom="column">
               <wp:align>center</wp:align>
@@ -1227,28 +1433,27 @@
       <w:pPr>
         <w:pStyle w:val="Standard"/>
         <w:jc w:val="both"/>
-        <w:rPr/>
-      </w:pPr>
-      <w:r>
-        <w:rPr>
-          <w:sz w:val="24"/>
-          <w:szCs w:val="24"/>
-        </w:rPr>
-        <w:t>1.</w:t>
-      </w:r>
-      <w:r>
-        <w:rPr>
-          <w:sz w:val="24"/>
-          <w:szCs w:val="24"/>
-        </w:rPr>
-        <w:t xml:space="preserve"> What is the destination MAC address of an ARP Request packet?</w:t>
-      </w:r>
-    </w:p>
-    <w:p>
-      <w:pPr>
-        <w:pStyle w:val="Standard"/>
-        <w:jc w:val="both"/>
-        <w:rPr/>
+        <w:rPr>
+          <w:sz w:val="24"/>
+          <w:szCs w:val="24"/>
+        </w:rPr>
+      </w:pPr>
+      <w:r>
+        <w:rPr>
+          <w:sz w:val="24"/>
+          <w:szCs w:val="24"/>
+        </w:rPr>
+        <w:t>1. What is the destination MAC address of an ARP Request packet?</w:t>
+      </w:r>
+    </w:p>
+    <w:p>
+      <w:pPr>
+        <w:pStyle w:val="Standard"/>
+        <w:jc w:val="both"/>
+        <w:rPr>
+          <w:sz w:val="24"/>
+          <w:szCs w:val="24"/>
+        </w:rPr>
       </w:pPr>
       <w:r>
         <w:rPr>
@@ -1262,7 +1467,10 @@
       <w:pPr>
         <w:pStyle w:val="Standard"/>
         <w:jc w:val="both"/>
-        <w:rPr/>
+        <w:rPr>
+          <w:sz w:val="24"/>
+          <w:szCs w:val="24"/>
+        </w:rPr>
       </w:pPr>
       <w:r>
         <w:rPr>
@@ -1276,49 +1484,44 @@
       <w:pPr>
         <w:pStyle w:val="Standard"/>
         <w:jc w:val="both"/>
-        <w:rPr/>
-      </w:pPr>
-      <w:r>
-        <w:rPr>
-          <w:sz w:val="24"/>
-          <w:szCs w:val="24"/>
-        </w:rPr>
-        <w:t>2.</w:t>
-      </w:r>
-      <w:r>
-        <w:rPr>
-          <w:sz w:val="24"/>
-          <w:szCs w:val="24"/>
-        </w:rPr>
-        <w:t xml:space="preserve"> What are the different Type Field values in the Ethernet headers that you observed?</w:t>
-      </w:r>
-    </w:p>
-    <w:p>
-      <w:pPr>
-        <w:pStyle w:val="Standard"/>
-        <w:jc w:val="both"/>
-        <w:rPr/>
-      </w:pPr>
-      <w:r>
-        <w:rPr>
-          <w:sz w:val="24"/>
-          <w:szCs w:val="24"/>
-        </w:rPr>
-        <w:t>A</w:t>
-      </w:r>
-      <w:r>
-        <w:rPr>
-          <w:sz w:val="24"/>
-          <w:szCs w:val="24"/>
-        </w:rPr>
-        <w:t xml:space="preserve">ns: </w:t>
-      </w:r>
-    </w:p>
-    <w:p>
-      <w:pPr>
-        <w:pStyle w:val="Standard"/>
-        <w:jc w:val="both"/>
-        <w:rPr/>
+        <w:rPr>
+          <w:sz w:val="24"/>
+          <w:szCs w:val="24"/>
+        </w:rPr>
+      </w:pPr>
+      <w:r>
+        <w:rPr>
+          <w:sz w:val="24"/>
+          <w:szCs w:val="24"/>
+        </w:rPr>
+        <w:t>2. What are the different Type Field values in the Ethernet headers that you observed?</w:t>
+      </w:r>
+    </w:p>
+    <w:p>
+      <w:pPr>
+        <w:pStyle w:val="Standard"/>
+        <w:jc w:val="both"/>
+        <w:rPr>
+          <w:sz w:val="24"/>
+          <w:szCs w:val="24"/>
+        </w:rPr>
+      </w:pPr>
+      <w:r>
+        <w:rPr>
+          <w:sz w:val="24"/>
+          <w:szCs w:val="24"/>
+        </w:rPr>
+        <w:t xml:space="preserve">Ans: </w:t>
+      </w:r>
+    </w:p>
+    <w:p>
+      <w:pPr>
+        <w:pStyle w:val="Standard"/>
+        <w:jc w:val="both"/>
+        <w:rPr>
+          <w:sz w:val="24"/>
+          <w:szCs w:val="24"/>
+        </w:rPr>
       </w:pPr>
       <w:r>
         <w:rPr>
@@ -1332,7 +1535,10 @@
       <w:pPr>
         <w:pStyle w:val="Standard"/>
         <w:jc w:val="both"/>
-        <w:rPr/>
+        <w:rPr>
+          <w:sz w:val="24"/>
+          <w:szCs w:val="24"/>
+        </w:rPr>
       </w:pPr>
       <w:r>
         <w:rPr>
@@ -1353,7 +1559,10 @@
       <w:pPr>
         <w:pStyle w:val="Standard"/>
         <w:jc w:val="both"/>
-        <w:rPr/>
+        <w:rPr>
+          <w:sz w:val="24"/>
+          <w:szCs w:val="24"/>
+        </w:rPr>
       </w:pPr>
       <w:r>
         <w:rPr>
@@ -1374,7 +1583,10 @@
       <w:pPr>
         <w:pStyle w:val="Standard"/>
         <w:jc w:val="both"/>
-        <w:rPr/>
+        <w:rPr>
+          <w:sz w:val="24"/>
+          <w:szCs w:val="24"/>
+        </w:rPr>
       </w:pPr>
       <w:r>
         <w:rPr>
@@ -1395,7 +1607,10 @@
       <w:pPr>
         <w:pStyle w:val="Standard"/>
         <w:jc w:val="both"/>
-        <w:rPr/>
+        <w:rPr>
+          <w:sz w:val="24"/>
+          <w:szCs w:val="24"/>
+        </w:rPr>
       </w:pPr>
       <w:r>
         <w:rPr>
@@ -1416,7 +1631,10 @@
       <w:pPr>
         <w:pStyle w:val="Standard"/>
         <w:jc w:val="both"/>
-        <w:rPr/>
+        <w:rPr>
+          <w:sz w:val="24"/>
+          <w:szCs w:val="24"/>
+        </w:rPr>
       </w:pPr>
       <w:r>
         <w:rPr>
@@ -1437,7 +1655,10 @@
       <w:pPr>
         <w:pStyle w:val="Standard"/>
         <w:jc w:val="both"/>
-        <w:rPr/>
+        <w:rPr>
+          <w:sz w:val="24"/>
+          <w:szCs w:val="24"/>
+        </w:rPr>
       </w:pPr>
       <w:r>
         <w:rPr>
@@ -1458,7 +1679,10 @@
       <w:pPr>
         <w:pStyle w:val="Standard"/>
         <w:jc w:val="both"/>
-        <w:rPr/>
+        <w:rPr>
+          <w:sz w:val="24"/>
+          <w:szCs w:val="24"/>
+        </w:rPr>
       </w:pPr>
       <w:r>
         <w:rPr>
@@ -1479,7 +1703,10 @@
       <w:pPr>
         <w:pStyle w:val="Standard"/>
         <w:jc w:val="both"/>
-        <w:rPr/>
+        <w:rPr>
+          <w:sz w:val="24"/>
+          <w:szCs w:val="24"/>
+        </w:rPr>
       </w:pPr>
       <w:r>
         <w:rPr>
@@ -1500,7 +1727,10 @@
       <w:pPr>
         <w:pStyle w:val="Standard"/>
         <w:jc w:val="both"/>
-        <w:rPr/>
+        <w:rPr>
+          <w:sz w:val="24"/>
+          <w:szCs w:val="24"/>
+        </w:rPr>
       </w:pPr>
       <w:r>
         <w:rPr>
@@ -1527,48 +1757,53 @@
         </w:rPr>
       </w:pPr>
       <w:r>
-        <w:rPr/>
-      </w:r>
-    </w:p>
-    <w:p>
-      <w:pPr>
-        <w:pStyle w:val="Standard"/>
-        <w:jc w:val="both"/>
-        <w:rPr>
-          <w:sz w:val="24"/>
-          <w:szCs w:val="24"/>
-        </w:rPr>
-      </w:pPr>
-      <w:r>
-        <w:rPr/>
-      </w:r>
-    </w:p>
-    <w:p>
-      <w:pPr>
-        <w:pStyle w:val="Standard"/>
-        <w:jc w:val="both"/>
-        <w:rPr/>
-      </w:pPr>
-      <w:r>
-        <w:rPr>
-          <w:sz w:val="24"/>
-          <w:szCs w:val="24"/>
-        </w:rPr>
-        <w:t>3.</w:t>
-      </w:r>
-      <w:r>
-        <w:rPr>
-          <w:sz w:val="24"/>
-          <w:szCs w:val="24"/>
-        </w:rPr>
-        <w:t xml:space="preserve"> Use the captured data to analyse the process in which ARP acquires the MAC</w:t>
-      </w:r>
-    </w:p>
-    <w:p>
-      <w:pPr>
-        <w:pStyle w:val="Standard"/>
-        <w:jc w:val="both"/>
-        <w:rPr/>
+        <w:rPr>
+          <w:sz w:val="24"/>
+          <w:szCs w:val="24"/>
+        </w:rPr>
+      </w:r>
+    </w:p>
+    <w:p>
+      <w:pPr>
+        <w:pStyle w:val="Standard"/>
+        <w:jc w:val="both"/>
+        <w:rPr>
+          <w:sz w:val="24"/>
+          <w:szCs w:val="24"/>
+        </w:rPr>
+      </w:pPr>
+      <w:r>
+        <w:rPr>
+          <w:sz w:val="24"/>
+          <w:szCs w:val="24"/>
+        </w:rPr>
+      </w:r>
+    </w:p>
+    <w:p>
+      <w:pPr>
+        <w:pStyle w:val="Standard"/>
+        <w:jc w:val="both"/>
+        <w:rPr>
+          <w:sz w:val="24"/>
+          <w:szCs w:val="24"/>
+        </w:rPr>
+      </w:pPr>
+      <w:r>
+        <w:rPr>
+          <w:sz w:val="24"/>
+          <w:szCs w:val="24"/>
+        </w:rPr>
+        <w:t>3. Use the captured data to analyse the process in which ARP acquires the MAC</w:t>
+      </w:r>
+    </w:p>
+    <w:p>
+      <w:pPr>
+        <w:pStyle w:val="Standard"/>
+        <w:jc w:val="both"/>
+        <w:rPr>
+          <w:sz w:val="24"/>
+          <w:szCs w:val="24"/>
+        </w:rPr>
       </w:pPr>
       <w:r>
         <w:rPr>
@@ -1582,49 +1817,44 @@
       <w:pPr>
         <w:pStyle w:val="Standard"/>
         <w:jc w:val="both"/>
-        <w:rPr/>
-      </w:pPr>
-      <w:r>
-        <w:rPr>
-          <w:sz w:val="24"/>
-          <w:szCs w:val="24"/>
-        </w:rPr>
-        <w:t>A</w:t>
-      </w:r>
-      <w:r>
-        <w:rPr>
-          <w:sz w:val="24"/>
-          <w:szCs w:val="24"/>
-        </w:rPr>
-        <w:t>ns: MAC Address: Private_66:68:03 (00:50:79:66:68:03)</w:t>
-      </w:r>
-    </w:p>
-    <w:p>
-      <w:pPr>
-        <w:pStyle w:val="Standard"/>
-        <w:jc w:val="both"/>
-        <w:rPr/>
-      </w:pPr>
-      <w:r>
-        <w:rPr>
-          <w:sz w:val="24"/>
-          <w:szCs w:val="24"/>
-        </w:rPr>
-        <w:t>4.</w:t>
-      </w:r>
-      <w:r>
-        <w:rPr>
-          <w:sz w:val="24"/>
-          <w:szCs w:val="24"/>
-        </w:rPr>
-        <w:t xml:space="preserve"> Use your output data and ping results to explain what happened in each of the ping</w:t>
-      </w:r>
-    </w:p>
-    <w:p>
-      <w:pPr>
-        <w:pStyle w:val="Standard"/>
-        <w:jc w:val="both"/>
-        <w:rPr/>
+        <w:rPr>
+          <w:sz w:val="24"/>
+          <w:szCs w:val="24"/>
+        </w:rPr>
+      </w:pPr>
+      <w:r>
+        <w:rPr>
+          <w:sz w:val="24"/>
+          <w:szCs w:val="24"/>
+        </w:rPr>
+        <w:t>Ans: MAC Address: Private_66:68:03 (00:50:79:66:68:03)</w:t>
+      </w:r>
+    </w:p>
+    <w:p>
+      <w:pPr>
+        <w:pStyle w:val="Standard"/>
+        <w:jc w:val="both"/>
+        <w:rPr>
+          <w:sz w:val="24"/>
+          <w:szCs w:val="24"/>
+        </w:rPr>
+      </w:pPr>
+      <w:r>
+        <w:rPr>
+          <w:sz w:val="24"/>
+          <w:szCs w:val="24"/>
+        </w:rPr>
+        <w:t>4. Use your output data and ping results to explain what happened in each of the ping</w:t>
+      </w:r>
+    </w:p>
+    <w:p>
+      <w:pPr>
+        <w:pStyle w:val="Standard"/>
+        <w:jc w:val="both"/>
+        <w:rPr>
+          <w:sz w:val="24"/>
+          <w:szCs w:val="24"/>
+        </w:rPr>
       </w:pPr>
       <w:r>
         <w:rPr>
@@ -1638,7 +1868,10 @@
       <w:pPr>
         <w:pStyle w:val="Standard"/>
         <w:jc w:val="both"/>
-        <w:rPr/>
+        <w:rPr>
+          <w:sz w:val="24"/>
+          <w:szCs w:val="24"/>
+        </w:rPr>
       </w:pPr>
       <w:r>
         <w:rPr>
@@ -1652,7 +1885,10 @@
       <w:pPr>
         <w:pStyle w:val="Standard"/>
         <w:jc w:val="both"/>
-        <w:rPr/>
+        <w:rPr>
+          <w:sz w:val="24"/>
+          <w:szCs w:val="24"/>
+        </w:rPr>
       </w:pPr>
       <w:r>
         <w:rPr>
@@ -1666,7 +1902,10 @@
       <w:pPr>
         <w:pStyle w:val="Standard"/>
         <w:jc w:val="both"/>
-        <w:rPr/>
+        <w:rPr>
+          <w:sz w:val="24"/>
+          <w:szCs w:val="24"/>
+        </w:rPr>
       </w:pPr>
       <w:r>
         <w:rPr>
@@ -1683,7 +1922,10 @@
       <w:pPr>
         <w:pStyle w:val="Standard"/>
         <w:jc w:val="both"/>
-        <w:rPr/>
+        <w:rPr>
+          <w:sz w:val="24"/>
+          <w:szCs w:val="24"/>
+        </w:rPr>
       </w:pPr>
       <w:r>
         <w:rPr>
@@ -1703,9 +1945,12 @@
         </w:rPr>
       </w:pPr>
       <w:r>
-        <w:rPr/>
+        <w:rPr>
+          <w:sz w:val="24"/>
+          <w:szCs w:val="24"/>
+        </w:rPr>
         <w:drawing>
-          <wp:anchor behindDoc="0" distT="0" distB="0" distL="0" distR="0" simplePos="0" locked="0" layoutInCell="1" allowOverlap="1" relativeHeight="15">
+          <wp:anchor behindDoc="0" distT="0" distB="0" distL="0" distR="0" simplePos="0" locked="0" layoutInCell="1" allowOverlap="1" relativeHeight="2">
             <wp:simplePos x="0" y="0"/>
             <wp:positionH relativeFrom="column">
               <wp:align>center</wp:align>
@@ -1761,14 +2006,20 @@
         </w:rPr>
       </w:pPr>
       <w:r>
-        <w:rPr/>
-      </w:r>
-    </w:p>
-    <w:p>
-      <w:pPr>
-        <w:pStyle w:val="Standard"/>
-        <w:jc w:val="both"/>
-        <w:rPr/>
+        <w:rPr>
+          <w:sz w:val="24"/>
+          <w:szCs w:val="24"/>
+        </w:rPr>
+      </w:r>
+    </w:p>
+    <w:p>
+      <w:pPr>
+        <w:pStyle w:val="Standard"/>
+        <w:jc w:val="both"/>
+        <w:rPr>
+          <w:sz w:val="24"/>
+          <w:szCs w:val="24"/>
+        </w:rPr>
       </w:pPr>
       <w:r>
         <w:rPr>
@@ -1788,9 +2039,12 @@
         </w:rPr>
       </w:pPr>
       <w:r>
-        <w:rPr/>
+        <w:rPr>
+          <w:sz w:val="24"/>
+          <w:szCs w:val="24"/>
+        </w:rPr>
         <w:drawing>
-          <wp:anchor behindDoc="0" distT="0" distB="0" distL="0" distR="0" simplePos="0" locked="0" layoutInCell="1" allowOverlap="1" relativeHeight="16">
+          <wp:anchor behindDoc="0" distT="0" distB="0" distL="0" distR="0" simplePos="0" locked="0" layoutInCell="1" allowOverlap="1" relativeHeight="4">
             <wp:simplePos x="0" y="0"/>
             <wp:positionH relativeFrom="column">
               <wp:align>center</wp:align>
@@ -1840,7 +2094,10 @@
       <w:pPr>
         <w:pStyle w:val="Standard"/>
         <w:jc w:val="both"/>
-        <w:rPr/>
+        <w:rPr>
+          <w:sz w:val="24"/>
+          <w:szCs w:val="24"/>
+        </w:rPr>
       </w:pPr>
       <w:r>
         <w:rPr>
@@ -1860,9 +2117,12 @@
         </w:rPr>
       </w:pPr>
       <w:r>
-        <w:rPr/>
+        <w:rPr>
+          <w:sz w:val="24"/>
+          <w:szCs w:val="24"/>
+        </w:rPr>
         <w:drawing>
-          <wp:anchor behindDoc="0" distT="0" distB="0" distL="0" distR="0" simplePos="0" locked="0" layoutInCell="1" allowOverlap="1" relativeHeight="17">
+          <wp:anchor behindDoc="0" distT="0" distB="0" distL="0" distR="0" simplePos="0" locked="0" layoutInCell="1" allowOverlap="1" relativeHeight="6">
             <wp:simplePos x="0" y="0"/>
             <wp:positionH relativeFrom="column">
               <wp:align>center</wp:align>
@@ -1912,7 +2172,10 @@
       <w:pPr>
         <w:pStyle w:val="Standard"/>
         <w:jc w:val="both"/>
-        <w:rPr/>
+        <w:rPr>
+          <w:sz w:val="24"/>
+          <w:szCs w:val="24"/>
+        </w:rPr>
       </w:pPr>
       <w:r>
         <w:rPr>
@@ -1932,22 +2195,28 @@
         </w:rPr>
       </w:pPr>
       <w:r>
-        <w:rPr/>
-      </w:r>
-    </w:p>
-    <w:p>
-      <w:pPr>
-        <w:pStyle w:val="Standard"/>
-        <w:jc w:val="both"/>
-        <w:rPr>
-          <w:sz w:val="24"/>
-          <w:szCs w:val="24"/>
-        </w:rPr>
-      </w:pPr>
-      <w:r>
-        <w:rPr/>
+        <w:rPr>
+          <w:sz w:val="24"/>
+          <w:szCs w:val="24"/>
+        </w:rPr>
+      </w:r>
+    </w:p>
+    <w:p>
+      <w:pPr>
+        <w:pStyle w:val="Standard"/>
+        <w:jc w:val="both"/>
+        <w:rPr>
+          <w:sz w:val="24"/>
+          <w:szCs w:val="24"/>
+        </w:rPr>
+      </w:pPr>
+      <w:r>
+        <w:rPr>
+          <w:sz w:val="24"/>
+          <w:szCs w:val="24"/>
+        </w:rPr>
         <w:drawing>
-          <wp:anchor behindDoc="0" distT="0" distB="0" distL="0" distR="0" simplePos="0" locked="0" layoutInCell="1" allowOverlap="1" relativeHeight="18">
+          <wp:anchor behindDoc="0" distT="0" distB="0" distL="0" distR="0" simplePos="0" locked="0" layoutInCell="1" allowOverlap="1" relativeHeight="8">
             <wp:simplePos x="0" y="0"/>
             <wp:positionH relativeFrom="column">
               <wp:align>center</wp:align>
@@ -2000,7 +2269,10 @@
       <w:pPr>
         <w:pStyle w:val="Standard"/>
         <w:jc w:val="both"/>
-        <w:rPr/>
+        <w:rPr>
+          <w:sz w:val="24"/>
+          <w:szCs w:val="24"/>
+        </w:rPr>
       </w:pPr>
       <w:r>
         <w:rPr>
@@ -2020,9 +2292,12 @@
         </w:rPr>
       </w:pPr>
       <w:r>
-        <w:rPr/>
+        <w:rPr>
+          <w:sz w:val="24"/>
+          <w:szCs w:val="24"/>
+        </w:rPr>
         <w:drawing>
-          <wp:anchor behindDoc="0" distT="0" distB="0" distL="0" distR="0" simplePos="0" locked="0" layoutInCell="1" allowOverlap="1" relativeHeight="19">
+          <wp:anchor behindDoc="0" distT="0" distB="0" distL="0" distR="0" simplePos="0" locked="0" layoutInCell="1" allowOverlap="1" relativeHeight="10">
             <wp:simplePos x="0" y="0"/>
             <wp:positionH relativeFrom="column">
               <wp:align>center</wp:align>
@@ -2078,14 +2353,20 @@
         </w:rPr>
       </w:pPr>
       <w:r>
-        <w:rPr/>
-      </w:r>
-    </w:p>
-    <w:p>
-      <w:pPr>
-        <w:pStyle w:val="Standard"/>
-        <w:jc w:val="both"/>
-        <w:rPr/>
+        <w:rPr>
+          <w:sz w:val="24"/>
+          <w:szCs w:val="24"/>
+        </w:rPr>
+      </w:r>
+    </w:p>
+    <w:p>
+      <w:pPr>
+        <w:pStyle w:val="Standard"/>
+        <w:jc w:val="both"/>
+        <w:rPr>
+          <w:sz w:val="24"/>
+          <w:szCs w:val="24"/>
+        </w:rPr>
       </w:pPr>
       <w:r>
         <w:rPr>
@@ -2105,9 +2386,12 @@
         </w:rPr>
       </w:pPr>
       <w:r>
-        <w:rPr/>
+        <w:rPr>
+          <w:sz w:val="24"/>
+          <w:szCs w:val="24"/>
+        </w:rPr>
         <w:drawing>
-          <wp:anchor behindDoc="0" distT="0" distB="0" distL="0" distR="0" simplePos="0" locked="0" layoutInCell="1" allowOverlap="1" relativeHeight="21">
+          <wp:anchor behindDoc="0" distT="0" distB="0" distL="0" distR="0" simplePos="0" locked="0" layoutInCell="1" allowOverlap="1" relativeHeight="12">
             <wp:simplePos x="0" y="0"/>
             <wp:positionH relativeFrom="column">
               <wp:align>center</wp:align>
@@ -2163,14 +2447,20 @@
         </w:rPr>
       </w:pPr>
       <w:r>
-        <w:rPr/>
-      </w:r>
-    </w:p>
-    <w:p>
-      <w:pPr>
-        <w:pStyle w:val="Standard"/>
-        <w:jc w:val="both"/>
-        <w:rPr/>
+        <w:rPr>
+          <w:sz w:val="24"/>
+          <w:szCs w:val="24"/>
+        </w:rPr>
+      </w:r>
+    </w:p>
+    <w:p>
+      <w:pPr>
+        <w:pStyle w:val="Standard"/>
+        <w:jc w:val="both"/>
+        <w:rPr>
+          <w:sz w:val="24"/>
+          <w:szCs w:val="24"/>
+        </w:rPr>
       </w:pPr>
       <w:r>
         <w:rPr>
@@ -2190,9 +2480,12 @@
         </w:rPr>
       </w:pPr>
       <w:r>
-        <w:rPr/>
+        <w:rPr>
+          <w:sz w:val="24"/>
+          <w:szCs w:val="24"/>
+        </w:rPr>
         <w:drawing>
-          <wp:anchor behindDoc="0" distT="0" distB="0" distL="0" distR="0" simplePos="0" locked="0" layoutInCell="1" allowOverlap="1" relativeHeight="20">
+          <wp:anchor behindDoc="0" distT="0" distB="0" distL="0" distR="0" simplePos="0" locked="0" layoutInCell="1" allowOverlap="1" relativeHeight="14">
             <wp:simplePos x="0" y="0"/>
             <wp:positionH relativeFrom="column">
               <wp:align>center</wp:align>
@@ -2248,48 +2541,60 @@
         </w:rPr>
       </w:pPr>
       <w:r>
-        <w:rPr/>
-      </w:r>
-    </w:p>
-    <w:p>
-      <w:pPr>
-        <w:pStyle w:val="Standard"/>
-        <w:jc w:val="both"/>
-        <w:rPr>
-          <w:sz w:val="24"/>
-          <w:szCs w:val="24"/>
-        </w:rPr>
-      </w:pPr>
-      <w:r>
-        <w:rPr/>
-      </w:r>
-    </w:p>
-    <w:p>
-      <w:pPr>
-        <w:pStyle w:val="Standard"/>
-        <w:jc w:val="both"/>
-        <w:rPr>
-          <w:sz w:val="24"/>
-          <w:szCs w:val="24"/>
-        </w:rPr>
-      </w:pPr>
-      <w:r>
-        <w:rPr/>
-      </w:r>
-    </w:p>
-    <w:p>
-      <w:pPr>
-        <w:pStyle w:val="Standard"/>
-        <w:jc w:val="both"/>
-        <w:rPr>
-          <w:sz w:val="24"/>
-          <w:szCs w:val="24"/>
-        </w:rPr>
-      </w:pPr>
-      <w:r>
-        <w:rPr/>
+        <w:rPr>
+          <w:sz w:val="24"/>
+          <w:szCs w:val="24"/>
+        </w:rPr>
+      </w:r>
+    </w:p>
+    <w:p>
+      <w:pPr>
+        <w:pStyle w:val="Standard"/>
+        <w:jc w:val="both"/>
+        <w:rPr>
+          <w:sz w:val="24"/>
+          <w:szCs w:val="24"/>
+        </w:rPr>
+      </w:pPr>
+      <w:r>
+        <w:rPr>
+          <w:sz w:val="24"/>
+          <w:szCs w:val="24"/>
+        </w:rPr>
+      </w:r>
+    </w:p>
+    <w:p>
+      <w:pPr>
+        <w:pStyle w:val="Standard"/>
+        <w:jc w:val="both"/>
+        <w:rPr>
+          <w:sz w:val="24"/>
+          <w:szCs w:val="24"/>
+        </w:rPr>
+      </w:pPr>
+      <w:r>
+        <w:rPr>
+          <w:sz w:val="24"/>
+          <w:szCs w:val="24"/>
+        </w:rPr>
+      </w:r>
+    </w:p>
+    <w:p>
+      <w:pPr>
+        <w:pStyle w:val="Standard"/>
+        <w:jc w:val="both"/>
+        <w:rPr>
+          <w:sz w:val="24"/>
+          <w:szCs w:val="24"/>
+        </w:rPr>
+      </w:pPr>
+      <w:r>
+        <w:rPr>
+          <w:sz w:val="24"/>
+          <w:szCs w:val="24"/>
+        </w:rPr>
         <w:drawing>
-          <wp:anchor behindDoc="0" distT="0" distB="0" distL="0" distR="0" simplePos="0" locked="0" layoutInCell="1" allowOverlap="1" relativeHeight="22">
+          <wp:anchor behindDoc="0" distT="0" distB="0" distL="0" distR="0" simplePos="0" locked="0" layoutInCell="1" allowOverlap="1" relativeHeight="16">
             <wp:simplePos x="0" y="0"/>
             <wp:positionH relativeFrom="column">
               <wp:align>center</wp:align>
@@ -2340,27 +2645,712 @@
     </w:p>
     <w:p>
       <w:pPr>
-        <w:pStyle w:val="Standard"/>
-        <w:jc w:val="both"/>
-        <w:rPr/>
-      </w:pPr>
-      <w:r>
-        <w:rPr>
-          <w:sz w:val="24"/>
-          <w:szCs w:val="24"/>
-        </w:rPr>
-        <w:t>Q4.6</w:t>
-      </w:r>
-    </w:p>
-    <w:p>
-      <w:pPr>
-        <w:pStyle w:val="Standard"/>
-        <w:spacing w:before="0" w:after="160"/>
-        <w:jc w:val="both"/>
-        <w:rPr>
-          <w:sz w:val="24"/>
-          <w:szCs w:val="24"/>
-        </w:rPr>
+        <w:pStyle w:val="Normal"/>
+        <w:jc w:val="left"/>
+        <w:rPr>
+          <w:sz w:val="28"/>
+          <w:szCs w:val="28"/>
+        </w:rPr>
+      </w:pPr>
+      <w:r>
+        <w:rPr>
+          <w:sz w:val="28"/>
+          <w:szCs w:val="28"/>
+        </w:rPr>
+        <w:t>4.6) a)</w:t>
+      </w:r>
+    </w:p>
+    <w:p>
+      <w:pPr>
+        <w:pStyle w:val="Normal"/>
+        <w:jc w:val="left"/>
+        <w:rPr>
+          <w:sz w:val="28"/>
+          <w:szCs w:val="28"/>
+        </w:rPr>
+      </w:pPr>
+      <w:r>
+        <w:rPr>
+          <w:sz w:val="28"/>
+          <w:szCs w:val="28"/>
+        </w:rPr>
+      </w:r>
+    </w:p>
+    <w:p>
+      <w:pPr>
+        <w:pStyle w:val="Normal"/>
+        <w:jc w:val="left"/>
+        <w:rPr>
+          <w:sz w:val="28"/>
+          <w:szCs w:val="28"/>
+        </w:rPr>
+      </w:pPr>
+      <w:r>
+        <w:rPr>
+          <w:sz w:val="28"/>
+          <w:szCs w:val="28"/>
+        </w:rPr>
+        <w:drawing>
+          <wp:anchor behindDoc="0" distT="0" distB="0" distL="0" distR="0" simplePos="0" locked="0" layoutInCell="1" allowOverlap="1" relativeHeight="18">
+            <wp:simplePos x="0" y="0"/>
+            <wp:positionH relativeFrom="column">
+              <wp:align>center</wp:align>
+            </wp:positionH>
+            <wp:positionV relativeFrom="paragraph">
+              <wp:posOffset>635</wp:posOffset>
+            </wp:positionV>
+            <wp:extent cx="6120130" cy="3442335"/>
+            <wp:effectExtent l="0" t="0" r="0" b="0"/>
+            <wp:wrapSquare wrapText="largest"/>
+            <wp:docPr id="22" name="Image22" descr=""/>
+            <wp:cNvGraphicFramePr>
+              <a:graphicFrameLocks xmlns:a="http://schemas.openxmlformats.org/drawingml/2006/main" noChangeAspect="1"/>
+            </wp:cNvGraphicFramePr>
+            <a:graphic xmlns:a="http://schemas.openxmlformats.org/drawingml/2006/main">
+              <a:graphicData uri="http://schemas.openxmlformats.org/drawingml/2006/picture">
+                <pic:pic xmlns:pic="http://schemas.openxmlformats.org/drawingml/2006/picture">
+                  <pic:nvPicPr>
+                    <pic:cNvPr id="22" name="Image22" descr=""/>
+                    <pic:cNvPicPr>
+                      <a:picLocks noChangeAspect="1" noChangeArrowheads="1"/>
+                    </pic:cNvPicPr>
+                  </pic:nvPicPr>
+                  <pic:blipFill>
+                    <a:blip r:embed="rId23"/>
+                    <a:stretch>
+                      <a:fillRect/>
+                    </a:stretch>
+                  </pic:blipFill>
+                  <pic:spPr bwMode="auto">
+                    <a:xfrm>
+                      <a:off x="0" y="0"/>
+                      <a:ext cx="6120130" cy="3442335"/>
+                    </a:xfrm>
+                    <a:prstGeom prst="rect">
+                      <a:avLst/>
+                    </a:prstGeom>
+                  </pic:spPr>
+                </pic:pic>
+              </a:graphicData>
+            </a:graphic>
+          </wp:anchor>
+        </w:drawing>
+      </w:r>
+    </w:p>
+    <w:p>
+      <w:pPr>
+        <w:pStyle w:val="Normal"/>
+        <w:jc w:val="left"/>
+        <w:rPr>
+          <w:sz w:val="28"/>
+          <w:szCs w:val="28"/>
+        </w:rPr>
+      </w:pPr>
+      <w:r>
+        <w:rPr>
+          <w:sz w:val="28"/>
+          <w:szCs w:val="28"/>
+        </w:rPr>
+      </w:r>
+    </w:p>
+    <w:p>
+      <w:pPr>
+        <w:pStyle w:val="Normal"/>
+        <w:jc w:val="left"/>
+        <w:rPr>
+          <w:sz w:val="28"/>
+          <w:szCs w:val="28"/>
+        </w:rPr>
+      </w:pPr>
+      <w:r>
+        <w:rPr>
+          <w:sz w:val="28"/>
+          <w:szCs w:val="28"/>
+        </w:rPr>
+        <w:drawing>
+          <wp:anchor behindDoc="0" distT="0" distB="0" distL="0" distR="0" simplePos="0" locked="0" layoutInCell="1" allowOverlap="1" relativeHeight="20">
+            <wp:simplePos x="0" y="0"/>
+            <wp:positionH relativeFrom="column">
+              <wp:posOffset>-28575</wp:posOffset>
+            </wp:positionH>
+            <wp:positionV relativeFrom="paragraph">
+              <wp:posOffset>90170</wp:posOffset>
+            </wp:positionV>
+            <wp:extent cx="6120130" cy="3442335"/>
+            <wp:effectExtent l="0" t="0" r="0" b="0"/>
+            <wp:wrapSquare wrapText="largest"/>
+            <wp:docPr id="23" name="Image23" descr=""/>
+            <wp:cNvGraphicFramePr>
+              <a:graphicFrameLocks xmlns:a="http://schemas.openxmlformats.org/drawingml/2006/main" noChangeAspect="1"/>
+            </wp:cNvGraphicFramePr>
+            <a:graphic xmlns:a="http://schemas.openxmlformats.org/drawingml/2006/main">
+              <a:graphicData uri="http://schemas.openxmlformats.org/drawingml/2006/picture">
+                <pic:pic xmlns:pic="http://schemas.openxmlformats.org/drawingml/2006/picture">
+                  <pic:nvPicPr>
+                    <pic:cNvPr id="23" name="Image23" descr=""/>
+                    <pic:cNvPicPr>
+                      <a:picLocks noChangeAspect="1" noChangeArrowheads="1"/>
+                    </pic:cNvPicPr>
+                  </pic:nvPicPr>
+                  <pic:blipFill>
+                    <a:blip r:embed="rId24"/>
+                    <a:stretch>
+                      <a:fillRect/>
+                    </a:stretch>
+                  </pic:blipFill>
+                  <pic:spPr bwMode="auto">
+                    <a:xfrm>
+                      <a:off x="0" y="0"/>
+                      <a:ext cx="6120130" cy="3442335"/>
+                    </a:xfrm>
+                    <a:prstGeom prst="rect">
+                      <a:avLst/>
+                    </a:prstGeom>
+                  </pic:spPr>
+                </pic:pic>
+              </a:graphicData>
+            </a:graphic>
+          </wp:anchor>
+        </w:drawing>
+      </w:r>
+    </w:p>
+    <w:p>
+      <w:pPr>
+        <w:pStyle w:val="Normal"/>
+        <w:jc w:val="left"/>
+        <w:rPr>
+          <w:sz w:val="28"/>
+          <w:szCs w:val="28"/>
+        </w:rPr>
+      </w:pPr>
+      <w:r>
+        <w:rPr>
+          <w:sz w:val="28"/>
+          <w:szCs w:val="28"/>
+        </w:rPr>
+      </w:r>
+    </w:p>
+    <w:p>
+      <w:pPr>
+        <w:pStyle w:val="Normal"/>
+        <w:jc w:val="left"/>
+        <w:rPr>
+          <w:sz w:val="28"/>
+          <w:szCs w:val="28"/>
+        </w:rPr>
+      </w:pPr>
+      <w:r>
+        <w:rPr>
+          <w:sz w:val="28"/>
+          <w:szCs w:val="28"/>
+        </w:rPr>
+      </w:r>
+    </w:p>
+    <w:p>
+      <w:pPr>
+        <w:pStyle w:val="Normal"/>
+        <w:jc w:val="left"/>
+        <w:rPr>
+          <w:sz w:val="28"/>
+          <w:szCs w:val="28"/>
+        </w:rPr>
+      </w:pPr>
+      <w:r>
+        <w:rPr>
+          <w:sz w:val="28"/>
+          <w:szCs w:val="28"/>
+        </w:rPr>
+      </w:r>
+    </w:p>
+    <w:p>
+      <w:pPr>
+        <w:pStyle w:val="Normal"/>
+        <w:jc w:val="left"/>
+        <w:rPr>
+          <w:sz w:val="28"/>
+          <w:szCs w:val="28"/>
+        </w:rPr>
+      </w:pPr>
+      <w:r>
+        <w:rPr>
+          <w:sz w:val="28"/>
+          <w:szCs w:val="28"/>
+        </w:rPr>
+        <w:drawing>
+          <wp:anchor behindDoc="0" distT="0" distB="0" distL="0" distR="0" simplePos="0" locked="0" layoutInCell="1" allowOverlap="1" relativeHeight="22">
+            <wp:simplePos x="0" y="0"/>
+            <wp:positionH relativeFrom="column">
+              <wp:align>center</wp:align>
+            </wp:positionH>
+            <wp:positionV relativeFrom="paragraph">
+              <wp:posOffset>635</wp:posOffset>
+            </wp:positionV>
+            <wp:extent cx="6120130" cy="3442335"/>
+            <wp:effectExtent l="0" t="0" r="0" b="0"/>
+            <wp:wrapSquare wrapText="largest"/>
+            <wp:docPr id="24" name="Image24" descr=""/>
+            <wp:cNvGraphicFramePr>
+              <a:graphicFrameLocks xmlns:a="http://schemas.openxmlformats.org/drawingml/2006/main" noChangeAspect="1"/>
+            </wp:cNvGraphicFramePr>
+            <a:graphic xmlns:a="http://schemas.openxmlformats.org/drawingml/2006/main">
+              <a:graphicData uri="http://schemas.openxmlformats.org/drawingml/2006/picture">
+                <pic:pic xmlns:pic="http://schemas.openxmlformats.org/drawingml/2006/picture">
+                  <pic:nvPicPr>
+                    <pic:cNvPr id="24" name="Image24" descr=""/>
+                    <pic:cNvPicPr>
+                      <a:picLocks noChangeAspect="1" noChangeArrowheads="1"/>
+                    </pic:cNvPicPr>
+                  </pic:nvPicPr>
+                  <pic:blipFill>
+                    <a:blip r:embed="rId25"/>
+                    <a:stretch>
+                      <a:fillRect/>
+                    </a:stretch>
+                  </pic:blipFill>
+                  <pic:spPr bwMode="auto">
+                    <a:xfrm>
+                      <a:off x="0" y="0"/>
+                      <a:ext cx="6120130" cy="3442335"/>
+                    </a:xfrm>
+                    <a:prstGeom prst="rect">
+                      <a:avLst/>
+                    </a:prstGeom>
+                  </pic:spPr>
+                </pic:pic>
+              </a:graphicData>
+            </a:graphic>
+          </wp:anchor>
+        </w:drawing>
+      </w:r>
+    </w:p>
+    <w:p>
+      <w:pPr>
+        <w:pStyle w:val="Normal"/>
+        <w:jc w:val="left"/>
+        <w:rPr>
+          <w:sz w:val="28"/>
+          <w:szCs w:val="28"/>
+        </w:rPr>
+      </w:pPr>
+      <w:r>
+        <w:rPr>
+          <w:sz w:val="28"/>
+          <w:szCs w:val="28"/>
+        </w:rPr>
+      </w:r>
+    </w:p>
+    <w:p>
+      <w:pPr>
+        <w:pStyle w:val="Normal"/>
+        <w:jc w:val="left"/>
+        <w:rPr>
+          <w:sz w:val="28"/>
+          <w:szCs w:val="28"/>
+        </w:rPr>
+      </w:pPr>
+      <w:r>
+        <w:rPr>
+          <w:sz w:val="28"/>
+          <w:szCs w:val="28"/>
+        </w:rPr>
+      </w:r>
+    </w:p>
+    <w:p>
+      <w:pPr>
+        <w:pStyle w:val="Normal"/>
+        <w:jc w:val="left"/>
+        <w:rPr>
+          <w:sz w:val="28"/>
+          <w:szCs w:val="28"/>
+        </w:rPr>
+      </w:pPr>
+      <w:r>
+        <w:rPr>
+          <w:sz w:val="28"/>
+          <w:szCs w:val="28"/>
+        </w:rPr>
+      </w:r>
+    </w:p>
+    <w:p>
+      <w:pPr>
+        <w:pStyle w:val="Normal"/>
+        <w:jc w:val="left"/>
+        <w:rPr>
+          <w:sz w:val="28"/>
+          <w:szCs w:val="28"/>
+        </w:rPr>
+      </w:pPr>
+      <w:r>
+        <w:rPr>
+          <w:sz w:val="28"/>
+          <w:szCs w:val="28"/>
+        </w:rPr>
+      </w:r>
+    </w:p>
+    <w:p>
+      <w:pPr>
+        <w:pStyle w:val="Normal"/>
+        <w:jc w:val="left"/>
+        <w:rPr>
+          <w:sz w:val="28"/>
+          <w:szCs w:val="28"/>
+        </w:rPr>
+      </w:pPr>
+      <w:r>
+        <w:rPr>
+          <w:sz w:val="28"/>
+          <w:szCs w:val="28"/>
+        </w:rPr>
+      </w:r>
+    </w:p>
+    <w:p>
+      <w:pPr>
+        <w:pStyle w:val="Normal"/>
+        <w:jc w:val="left"/>
+        <w:rPr>
+          <w:sz w:val="28"/>
+          <w:szCs w:val="28"/>
+        </w:rPr>
+      </w:pPr>
+      <w:r>
+        <w:rPr>
+          <w:sz w:val="28"/>
+          <w:szCs w:val="28"/>
+        </w:rPr>
+        <w:t>b)</w:t>
+      </w:r>
+    </w:p>
+    <w:p>
+      <w:pPr>
+        <w:pStyle w:val="Normal"/>
+        <w:jc w:val="left"/>
+        <w:rPr>
+          <w:sz w:val="28"/>
+          <w:szCs w:val="28"/>
+        </w:rPr>
+      </w:pPr>
+      <w:r>
+        <w:rPr>
+          <w:sz w:val="28"/>
+          <w:szCs w:val="28"/>
+        </w:rPr>
+      </w:r>
+    </w:p>
+    <w:p>
+      <w:pPr>
+        <w:pStyle w:val="Normal"/>
+        <w:jc w:val="left"/>
+        <w:rPr>
+          <w:sz w:val="28"/>
+          <w:szCs w:val="28"/>
+        </w:rPr>
+      </w:pPr>
+      <w:r>
+        <w:rPr>
+          <w:sz w:val="28"/>
+          <w:szCs w:val="28"/>
+        </w:rPr>
+        <w:drawing>
+          <wp:anchor behindDoc="0" distT="0" distB="0" distL="0" distR="0" simplePos="0" locked="0" layoutInCell="1" allowOverlap="1" relativeHeight="24">
+            <wp:simplePos x="0" y="0"/>
+            <wp:positionH relativeFrom="column">
+              <wp:align>center</wp:align>
+            </wp:positionH>
+            <wp:positionV relativeFrom="paragraph">
+              <wp:posOffset>635</wp:posOffset>
+            </wp:positionV>
+            <wp:extent cx="6120130" cy="3442335"/>
+            <wp:effectExtent l="0" t="0" r="0" b="0"/>
+            <wp:wrapSquare wrapText="largest"/>
+            <wp:docPr id="25" name="Image25" descr=""/>
+            <wp:cNvGraphicFramePr>
+              <a:graphicFrameLocks xmlns:a="http://schemas.openxmlformats.org/drawingml/2006/main" noChangeAspect="1"/>
+            </wp:cNvGraphicFramePr>
+            <a:graphic xmlns:a="http://schemas.openxmlformats.org/drawingml/2006/main">
+              <a:graphicData uri="http://schemas.openxmlformats.org/drawingml/2006/picture">
+                <pic:pic xmlns:pic="http://schemas.openxmlformats.org/drawingml/2006/picture">
+                  <pic:nvPicPr>
+                    <pic:cNvPr id="25" name="Image25" descr=""/>
+                    <pic:cNvPicPr>
+                      <a:picLocks noChangeAspect="1" noChangeArrowheads="1"/>
+                    </pic:cNvPicPr>
+                  </pic:nvPicPr>
+                  <pic:blipFill>
+                    <a:blip r:embed="rId26"/>
+                    <a:stretch>
+                      <a:fillRect/>
+                    </a:stretch>
+                  </pic:blipFill>
+                  <pic:spPr bwMode="auto">
+                    <a:xfrm>
+                      <a:off x="0" y="0"/>
+                      <a:ext cx="6120130" cy="3442335"/>
+                    </a:xfrm>
+                    <a:prstGeom prst="rect">
+                      <a:avLst/>
+                    </a:prstGeom>
+                  </pic:spPr>
+                </pic:pic>
+              </a:graphicData>
+            </a:graphic>
+          </wp:anchor>
+        </w:drawing>
+      </w:r>
+    </w:p>
+    <w:p>
+      <w:pPr>
+        <w:pStyle w:val="Normal"/>
+        <w:jc w:val="left"/>
+        <w:rPr>
+          <w:sz w:val="28"/>
+          <w:szCs w:val="28"/>
+        </w:rPr>
+      </w:pPr>
+      <w:r>
+        <w:rPr>
+          <w:sz w:val="28"/>
+          <w:szCs w:val="28"/>
+        </w:rPr>
+      </w:r>
+    </w:p>
+    <w:p>
+      <w:pPr>
+        <w:pStyle w:val="Normal"/>
+        <w:jc w:val="left"/>
+        <w:rPr>
+          <w:sz w:val="28"/>
+          <w:szCs w:val="28"/>
+        </w:rPr>
+      </w:pPr>
+      <w:r>
+        <w:rPr>
+          <w:sz w:val="28"/>
+          <w:szCs w:val="28"/>
+        </w:rPr>
+      </w:r>
+    </w:p>
+    <w:p>
+      <w:pPr>
+        <w:pStyle w:val="Normal"/>
+        <w:jc w:val="left"/>
+        <w:rPr>
+          <w:sz w:val="28"/>
+          <w:szCs w:val="28"/>
+        </w:rPr>
+      </w:pPr>
+      <w:r>
+        <w:rPr>
+          <w:sz w:val="28"/>
+          <w:szCs w:val="28"/>
+        </w:rPr>
+        <w:drawing>
+          <wp:anchor behindDoc="0" distT="0" distB="0" distL="0" distR="0" simplePos="0" locked="0" layoutInCell="1" allowOverlap="1" relativeHeight="26">
+            <wp:simplePos x="0" y="0"/>
+            <wp:positionH relativeFrom="column">
+              <wp:align>center</wp:align>
+            </wp:positionH>
+            <wp:positionV relativeFrom="paragraph">
+              <wp:posOffset>635</wp:posOffset>
+            </wp:positionV>
+            <wp:extent cx="6120130" cy="3442335"/>
+            <wp:effectExtent l="0" t="0" r="0" b="0"/>
+            <wp:wrapSquare wrapText="largest"/>
+            <wp:docPr id="26" name="Image26" descr=""/>
+            <wp:cNvGraphicFramePr>
+              <a:graphicFrameLocks xmlns:a="http://schemas.openxmlformats.org/drawingml/2006/main" noChangeAspect="1"/>
+            </wp:cNvGraphicFramePr>
+            <a:graphic xmlns:a="http://schemas.openxmlformats.org/drawingml/2006/main">
+              <a:graphicData uri="http://schemas.openxmlformats.org/drawingml/2006/picture">
+                <pic:pic xmlns:pic="http://schemas.openxmlformats.org/drawingml/2006/picture">
+                  <pic:nvPicPr>
+                    <pic:cNvPr id="26" name="Image26" descr=""/>
+                    <pic:cNvPicPr>
+                      <a:picLocks noChangeAspect="1" noChangeArrowheads="1"/>
+                    </pic:cNvPicPr>
+                  </pic:nvPicPr>
+                  <pic:blipFill>
+                    <a:blip r:embed="rId27"/>
+                    <a:stretch>
+                      <a:fillRect/>
+                    </a:stretch>
+                  </pic:blipFill>
+                  <pic:spPr bwMode="auto">
+                    <a:xfrm>
+                      <a:off x="0" y="0"/>
+                      <a:ext cx="6120130" cy="3442335"/>
+                    </a:xfrm>
+                    <a:prstGeom prst="rect">
+                      <a:avLst/>
+                    </a:prstGeom>
+                  </pic:spPr>
+                </pic:pic>
+              </a:graphicData>
+            </a:graphic>
+          </wp:anchor>
+        </w:drawing>
+      </w:r>
+    </w:p>
+    <w:p>
+      <w:pPr>
+        <w:pStyle w:val="Normal"/>
+        <w:jc w:val="left"/>
+        <w:rPr>
+          <w:sz w:val="28"/>
+          <w:szCs w:val="28"/>
+        </w:rPr>
+      </w:pPr>
+      <w:r>
+        <w:rPr>
+          <w:sz w:val="28"/>
+          <w:szCs w:val="28"/>
+        </w:rPr>
+      </w:r>
+    </w:p>
+    <w:p>
+      <w:pPr>
+        <w:pStyle w:val="Normal"/>
+        <w:jc w:val="left"/>
+        <w:rPr>
+          <w:sz w:val="28"/>
+          <w:szCs w:val="28"/>
+        </w:rPr>
+      </w:pPr>
+      <w:r>
+        <w:rPr>
+          <w:sz w:val="28"/>
+          <w:szCs w:val="28"/>
+        </w:rPr>
+      </w:r>
+    </w:p>
+    <w:p>
+      <w:pPr>
+        <w:pStyle w:val="Normal"/>
+        <w:jc w:val="left"/>
+        <w:rPr>
+          <w:sz w:val="28"/>
+          <w:szCs w:val="28"/>
+        </w:rPr>
+      </w:pPr>
+      <w:r>
+        <w:rPr>
+          <w:sz w:val="28"/>
+          <w:szCs w:val="28"/>
+        </w:rPr>
+      </w:r>
+    </w:p>
+    <w:p>
+      <w:pPr>
+        <w:pStyle w:val="Normal"/>
+        <w:jc w:val="left"/>
+        <w:rPr>
+          <w:sz w:val="28"/>
+          <w:szCs w:val="28"/>
+        </w:rPr>
+      </w:pPr>
+      <w:r>
+        <w:rPr>
+          <w:sz w:val="28"/>
+          <w:szCs w:val="28"/>
+        </w:rPr>
+      </w:r>
+    </w:p>
+    <w:p>
+      <w:pPr>
+        <w:pStyle w:val="Normal"/>
+        <w:jc w:val="left"/>
+        <w:rPr>
+          <w:sz w:val="28"/>
+          <w:szCs w:val="28"/>
+        </w:rPr>
+      </w:pPr>
+      <w:r>
+        <w:rPr>
+          <w:sz w:val="28"/>
+          <w:szCs w:val="28"/>
+        </w:rPr>
+        <w:drawing>
+          <wp:anchor behindDoc="0" distT="0" distB="0" distL="0" distR="0" simplePos="0" locked="0" layoutInCell="1" allowOverlap="1" relativeHeight="28">
+            <wp:simplePos x="0" y="0"/>
+            <wp:positionH relativeFrom="column">
+              <wp:align>center</wp:align>
+            </wp:positionH>
+            <wp:positionV relativeFrom="paragraph">
+              <wp:posOffset>635</wp:posOffset>
+            </wp:positionV>
+            <wp:extent cx="6120130" cy="3442335"/>
+            <wp:effectExtent l="0" t="0" r="0" b="0"/>
+            <wp:wrapSquare wrapText="largest"/>
+            <wp:docPr id="27" name="Image27" descr=""/>
+            <wp:cNvGraphicFramePr>
+              <a:graphicFrameLocks xmlns:a="http://schemas.openxmlformats.org/drawingml/2006/main" noChangeAspect="1"/>
+            </wp:cNvGraphicFramePr>
+            <a:graphic xmlns:a="http://schemas.openxmlformats.org/drawingml/2006/main">
+              <a:graphicData uri="http://schemas.openxmlformats.org/drawingml/2006/picture">
+                <pic:pic xmlns:pic="http://schemas.openxmlformats.org/drawingml/2006/picture">
+                  <pic:nvPicPr>
+                    <pic:cNvPr id="27" name="Image27" descr=""/>
+                    <pic:cNvPicPr>
+                      <a:picLocks noChangeAspect="1" noChangeArrowheads="1"/>
+                    </pic:cNvPicPr>
+                  </pic:nvPicPr>
+                  <pic:blipFill>
+                    <a:blip r:embed="rId28"/>
+                    <a:stretch>
+                      <a:fillRect/>
+                    </a:stretch>
+                  </pic:blipFill>
+                  <pic:spPr bwMode="auto">
+                    <a:xfrm>
+                      <a:off x="0" y="0"/>
+                      <a:ext cx="6120130" cy="3442335"/>
+                    </a:xfrm>
+                    <a:prstGeom prst="rect">
+                      <a:avLst/>
+                    </a:prstGeom>
+                  </pic:spPr>
+                </pic:pic>
+              </a:graphicData>
+            </a:graphic>
+          </wp:anchor>
+        </w:drawing>
+      </w:r>
+    </w:p>
+    <w:p>
+      <w:pPr>
+        <w:pStyle w:val="Normal"/>
+        <w:jc w:val="left"/>
+        <w:rPr>
+          <w:sz w:val="28"/>
+          <w:szCs w:val="28"/>
+        </w:rPr>
+      </w:pPr>
+      <w:r>
+        <w:rPr>
+          <w:sz w:val="28"/>
+          <w:szCs w:val="28"/>
+        </w:rPr>
+      </w:r>
+    </w:p>
+    <w:p>
+      <w:pPr>
+        <w:pStyle w:val="Normal"/>
+        <w:jc w:val="left"/>
+        <w:rPr>
+          <w:sz w:val="28"/>
+          <w:szCs w:val="28"/>
+        </w:rPr>
+      </w:pPr>
+      <w:r>
+        <w:rPr>
+          <w:sz w:val="28"/>
+          <w:szCs w:val="28"/>
+        </w:rPr>
+      </w:r>
+    </w:p>
+    <w:p>
+      <w:pPr>
+        <w:pStyle w:val="Normal"/>
+        <w:rPr/>
       </w:pPr>
       <w:r>
         <w:rPr/>
@@ -2373,6 +3363,7 @@
       <w:pgNumType w:fmt="decimal"/>
       <w:formProt w:val="false"/>
       <w:textDirection w:val="lrTb"/>
+      <w:docGrid w:type="default" w:linePitch="100" w:charSpace="0"/>
     </w:sectPr>
   </w:body>
 </w:document>
@@ -2383,16 +3374,15 @@
   <w:docDefaults>
     <w:rPrDefault>
       <w:rPr>
-        <w:rFonts w:ascii="Liberation Serif" w:hAnsi="Liberation Serif" w:eastAsia="Noto Sans CJK SC Regular" w:cs="FreeSans"/>
-        <w:sz w:val="24"/>
+        <w:rFonts w:ascii="Liberation Serif" w:hAnsi="Liberation Serif" w:eastAsia="AR PL SungtiL GB" w:cs="Lohit Devanagari"/>
+        <w:kern w:val="2"/>
+        <w:sz w:val="20"/>
         <w:szCs w:val="24"/>
         <w:lang w:val="en-IN" w:eastAsia="zh-CN" w:bidi="hi-IN"/>
       </w:rPr>
     </w:rPrDefault>
     <w:pPrDefault>
-      <w:pPr>
-        <w:widowControl/>
-      </w:pPr>
+      <w:pPr/>
     </w:pPrDefault>
   </w:docDefaults>
   <w:style w:type="paragraph" w:styleId="Normal">
@@ -2400,10 +3390,14 @@
     <w:qFormat/>
     <w:pPr>
       <w:widowControl/>
+      <w:overflowPunct w:val="true"/>
+      <w:bidi w:val="0"/>
+      <w:jc w:val="left"/>
     </w:pPr>
     <w:rPr>
-      <w:rFonts w:ascii="Liberation Serif" w:hAnsi="Liberation Serif" w:eastAsia="Noto Sans CJK SC Regular" w:cs="FreeSans"/>
+      <w:rFonts w:ascii="Liberation Serif" w:hAnsi="Liberation Serif" w:eastAsia="AR PL SungtiL GB" w:cs="Lohit Devanagari"/>
       <w:color w:val="auto"/>
+      <w:kern w:val="2"/>
       <w:sz w:val="24"/>
       <w:szCs w:val="24"/>
       <w:lang w:val="en-IN" w:eastAsia="zh-CN" w:bidi="hi-IN"/>
@@ -2415,11 +3409,11 @@
     <w:next w:val="TextBody"/>
     <w:qFormat/>
     <w:pPr>
-      <w:keepNext/>
+      <w:keepNext w:val="true"/>
       <w:spacing w:before="240" w:after="120"/>
     </w:pPr>
     <w:rPr>
-      <w:rFonts w:ascii="Liberation Sans" w:hAnsi="Liberation Sans" w:eastAsia="Noto Sans CJK SC Regular" w:cs="FreeSans"/>
+      <w:rFonts w:ascii="Liberation Sans" w:hAnsi="Liberation Sans" w:eastAsia="AR PL SungtiL GB" w:cs="Lohit Devanagari"/>
       <w:sz w:val="28"/>
       <w:szCs w:val="28"/>
     </w:rPr>
@@ -2428,7 +3422,7 @@
     <w:name w:val="Body Text"/>
     <w:basedOn w:val="Normal"/>
     <w:pPr>
-      <w:spacing w:lineRule="auto" w:line="288" w:before="0" w:after="140"/>
+      <w:spacing w:lineRule="auto" w:line="276" w:before="0" w:after="140"/>
     </w:pPr>
     <w:rPr/>
   </w:style>
@@ -2437,7 +3431,7 @@
     <w:basedOn w:val="TextBody"/>
     <w:pPr/>
     <w:rPr>
-      <w:rFonts w:cs="FreeSans"/>
+      <w:rFonts w:cs="Lohit Devanagari"/>
     </w:rPr>
   </w:style>
   <w:style w:type="paragraph" w:styleId="Caption">
@@ -2449,7 +3443,7 @@
       <w:spacing w:before="120" w:after="120"/>
     </w:pPr>
     <w:rPr>
-      <w:rFonts w:cs="FreeSans"/>
+      <w:rFonts w:cs="Lohit Devanagari"/>
       <w:i/>
       <w:iCs/>
       <w:sz w:val="24"/>
@@ -2464,7 +3458,7 @@
       <w:suppressLineNumbers/>
     </w:pPr>
     <w:rPr>
-      <w:rFonts w:cs="FreeSans"/>
+      <w:rFonts w:cs="Lohit Devanagari"/>
     </w:rPr>
   </w:style>
   <w:style w:type="paragraph" w:styleId="Standard">
@@ -2473,6 +3467,7 @@
     <w:pPr>
       <w:widowControl/>
       <w:suppressAutoHyphens w:val="true"/>
+      <w:overflowPunct w:val="true"/>
       <w:bidi w:val="0"/>
       <w:spacing w:lineRule="auto" w:line="252" w:before="0" w:after="160"/>
       <w:jc w:val="left"/>
@@ -2480,6 +3475,7 @@
     <w:rPr>
       <w:rFonts w:ascii="Liberation Serif" w:hAnsi="Liberation Serif" w:eastAsia="Noto Sans CJK SC Regular" w:cs="FreeSans"/>
       <w:color w:val="auto"/>
+      <w:kern w:val="0"/>
       <w:sz w:val="24"/>
       <w:szCs w:val="24"/>
       <w:lang w:val="en-IN" w:eastAsia="zh-CN" w:bidi="hi-IN"/>

</xml_diff>